<commit_message>
Simplify project folder structure, combine data files for session
</commit_message>
<xml_diff>
--- a/Files/Sharing and ID Logic.docx
+++ b/Files/Sharing and ID Logic.docx
@@ -109,7 +109,13 @@
         <w:t>project</w:t>
       </w:r>
       <w:r>
-        <w:t>-name}.txt in %Backsight%\private\index</w:t>
+        <w:t>-name}.txt in %Backsight%\</w:t>
+      </w:r>
+      <w:r>
+        <w:t xml:space="preserve"> </w:t>
+      </w:r>
+      <w:r>
+        <w:t>index</w:t>
       </w:r>
     </w:p>
     <w:p>
@@ -148,7 +154,13 @@
         </w:numPr>
       </w:pPr>
       <w:r>
-        <w:t>Create a folder for holding data called %Backsight%\private\{</w:t>
+        <w:t>Create a folder for holding data called %Backsight%\</w:t>
+      </w:r>
+      <w:r>
+        <w:t xml:space="preserve"> </w:t>
+      </w:r>
+      <w:r>
+        <w:t>{</w:t>
       </w:r>
       <w:r>
         <w:t xml:space="preserve"> </w:t>
@@ -169,7 +181,13 @@
         </w:numPr>
       </w:pPr>
       <w:r>
-        <w:t xml:space="preserve">Write a file called 00000000.txt to the data folder. This holds the </w:t>
+        <w:t>Write a file called 0000000</w:t>
+      </w:r>
+      <w:r>
+        <w:t>1</w:t>
+      </w:r>
+      <w:r>
+        <w:t xml:space="preserve">.txt to the data folder. This holds the </w:t>
       </w:r>
       <w:proofErr w:type="spellStart"/>
       <w:r>
@@ -223,326 +241,20 @@
       </w:r>
     </w:p>
     <w:p>
-      <w:r>
-        <w:t xml:space="preserve">When you create a new project, you </w:t>
-      </w:r>
-      <w:r>
-        <w:t xml:space="preserve">also </w:t>
-      </w:r>
-      <w:r>
-        <w:t>begin a new editing session.</w:t>
-      </w:r>
-      <w:r>
-        <w:t xml:space="preserve"> This is considered to be a separate “editing event” that will be serialized to a file called 00000001.txt. This contains the time w</w:t>
-      </w:r>
-      <w:r>
-        <w:t>hen the editing session started, the name of the login user, and the name of the local computer.</w:t>
-      </w:r>
-    </w:p>
-    <w:p>
-      <w:r>
-        <w:t xml:space="preserve">As you continue with the editing session, a further data file will be created for each edit. The number assigned to each successive data file may increase by more than 1. The number indicates the total number of internal IDs that have been utilized by the project. These IDs refer to a variety of the objects created during editing work. Every </w:t>
-      </w:r>
-      <w:r>
-        <w:t>event</w:t>
-      </w:r>
-      <w:r>
-        <w:t xml:space="preserve"> gets a distinct ID, and every spatial feature gets a distinct ID as well. For example, an edit that creates two features would utilize 3 IDs – one for the overall edit, and two for the new features.</w:t>
-      </w:r>
-      <w:r>
-        <w:t xml:space="preserve"> In situations where an edit needs to refer to a previously created item, that reference will be persisted using the item ID.</w:t>
-      </w:r>
-    </w:p>
-    <w:p>
-      <w:r>
-        <w:t xml:space="preserve">When you exit from the Cadastral Editor application, </w:t>
-      </w:r>
-      <w:r>
-        <w:t xml:space="preserve">an </w:t>
-      </w:r>
-      <w:r>
-        <w:rPr>
-          <w:i/>
-        </w:rPr>
-        <w:t>E</w:t>
-      </w:r>
-      <w:r>
-        <w:rPr>
-          <w:i/>
-        </w:rPr>
-        <w:t>nd</w:t>
-      </w:r>
-      <w:r>
-        <w:rPr>
-          <w:i/>
-        </w:rPr>
-        <w:t>S</w:t>
-      </w:r>
-      <w:r>
-        <w:rPr>
-          <w:i/>
-        </w:rPr>
-        <w:t>ession</w:t>
-      </w:r>
-      <w:r>
-        <w:t xml:space="preserve"> event will </w:t>
-      </w:r>
-      <w:r>
-        <w:t xml:space="preserve">usually </w:t>
-      </w:r>
-      <w:r>
-        <w:t xml:space="preserve">be </w:t>
-      </w:r>
-      <w:r>
-        <w:t>recorded</w:t>
-      </w:r>
-      <w:r>
-        <w:t xml:space="preserve">. It merely holds the time when the session was completed, and acts as the closing bracket on the initial </w:t>
-      </w:r>
-      <w:r>
-        <w:rPr>
-          <w:i/>
-        </w:rPr>
-        <w:t>BeginS</w:t>
-      </w:r>
-      <w:r>
-        <w:rPr>
-          <w:i/>
-        </w:rPr>
-        <w:t>ession</w:t>
-      </w:r>
-      <w:r>
-        <w:t xml:space="preserve"> </w:t>
-      </w:r>
-      <w:r>
-        <w:t xml:space="preserve"> event. This makes it possible to subsequently confirm that the session completed normally.</w:t>
-      </w:r>
-    </w:p>
-    <w:p>
-      <w:r>
-        <w:t xml:space="preserve">An </w:t>
-      </w:r>
-      <w:r>
-        <w:rPr>
-          <w:i/>
-        </w:rPr>
-        <w:t>EndSession</w:t>
-      </w:r>
-      <w:r>
-        <w:t xml:space="preserve"> event will not be recorded if no edits have been performed (i.e. the preceding event is the </w:t>
-      </w:r>
-      <w:r>
-        <w:rPr>
-          <w:i/>
-        </w:rPr>
-        <w:t>BeginSession</w:t>
-      </w:r>
-      <w:r>
-        <w:t xml:space="preserve"> event). In that case, the </w:t>
-      </w:r>
-      <w:r>
-        <w:rPr>
-          <w:i/>
-        </w:rPr>
-        <w:t>BeginSession</w:t>
-      </w:r>
-      <w:r>
-        <w:t xml:space="preserve"> </w:t>
-      </w:r>
-      <w:r>
-        <w:t>data file</w:t>
-      </w:r>
-      <w:r>
-        <w:t xml:space="preserve"> will </w:t>
-      </w:r>
-      <w:r>
-        <w:t xml:space="preserve">just </w:t>
-      </w:r>
-      <w:r>
-        <w:t>be removed.</w:t>
-      </w:r>
-    </w:p>
-    <w:p>
-      <w:pPr>
-        <w:rPr>
-          <w:b/>
-          <w:sz w:val="24"/>
-        </w:rPr>
-      </w:pPr>
-    </w:p>
-    <w:p>
-      <w:pPr>
-        <w:rPr>
-          <w:b/>
-          <w:sz w:val="24"/>
-        </w:rPr>
-      </w:pPr>
-      <w:r>
-        <w:rPr>
-          <w:b/>
-          <w:sz w:val="24"/>
-        </w:rPr>
-        <w:t xml:space="preserve">Re-open </w:t>
-      </w:r>
-      <w:r>
-        <w:rPr>
-          <w:b/>
-          <w:sz w:val="24"/>
-        </w:rPr>
-        <w:t xml:space="preserve">a Private </w:t>
-      </w:r>
-      <w:r>
-        <w:rPr>
-          <w:b/>
-          <w:sz w:val="24"/>
-        </w:rPr>
-        <w:t>Project</w:t>
-      </w:r>
-    </w:p>
-    <w:p>
-      <w:r>
-        <w:t>To re-open a project, you select a file from the %Backsight%\private\index folder. The software opens this file to read back the GUID that was assigned to the project. This leads to the data files in the %Backsight%\private\{project-guid} folder.</w:t>
-      </w:r>
-    </w:p>
-    <w:p>
-      <w:r>
-        <w:t xml:space="preserve">Once all the data files have been deserialized into memory, the geometry of spatial features will be calculated. A </w:t>
-      </w:r>
-      <w:r>
-        <w:rPr>
-          <w:i/>
-        </w:rPr>
-        <w:t>BeginSession</w:t>
-      </w:r>
-      <w:r>
-        <w:t xml:space="preserve"> event object will also be created in memory at this time. However, it will not be written to disk until you perform your first edit.</w:t>
-      </w:r>
-    </w:p>
-    <w:p>
-      <w:r>
-        <w:lastRenderedPageBreak/>
-        <w:t xml:space="preserve">Suppose for example that you access a </w:t>
-      </w:r>
-      <w:r>
-        <w:t xml:space="preserve">project data folder </w:t>
-      </w:r>
-      <w:r>
-        <w:t xml:space="preserve">that </w:t>
-      </w:r>
-      <w:r>
-        <w:t>holds 5 files:</w:t>
-      </w:r>
-    </w:p>
-    <w:p>
-      <w:pPr>
-        <w:spacing w:after="0"/>
-        <w:ind w:left="567"/>
-      </w:pPr>
-      <w:r>
-        <w:t>00000000.txt –</w:t>
-      </w:r>
-      <w:r>
-        <w:t xml:space="preserve"> </w:t>
-      </w:r>
-      <w:proofErr w:type="spellStart"/>
-      <w:r>
-        <w:t>CreateProject</w:t>
-      </w:r>
-      <w:proofErr w:type="spellEnd"/>
-      <w:r>
-        <w:t xml:space="preserve"> event data</w:t>
-      </w:r>
-    </w:p>
-    <w:p>
-      <w:pPr>
-        <w:spacing w:after="0"/>
-        <w:ind w:left="567"/>
-      </w:pPr>
-      <w:r>
-        <w:t>00000001.txt – BeginSession event data</w:t>
-      </w:r>
-    </w:p>
-    <w:p>
-      <w:pPr>
-        <w:spacing w:after="0"/>
-        <w:ind w:left="567"/>
-      </w:pPr>
-      <w:r>
-        <w:t>00000008</w:t>
-      </w:r>
-      <w:r>
-        <w:t>.txt – First edit</w:t>
-      </w:r>
-      <w:r>
-        <w:t xml:space="preserve"> (used IDs 2 to 8 inclusive)</w:t>
-      </w:r>
-    </w:p>
-    <w:p>
-      <w:pPr>
-        <w:spacing w:after="0"/>
-        <w:ind w:left="567"/>
-      </w:pPr>
-      <w:r>
-        <w:t>000003A5.txt – Second edit</w:t>
-      </w:r>
-      <w:r>
-        <w:t xml:space="preserve"> (used IDs 9 to 3A5 inclusive)</w:t>
-      </w:r>
-    </w:p>
-    <w:p>
-      <w:pPr>
-        <w:spacing w:after="0"/>
-        <w:ind w:left="567"/>
-      </w:pPr>
-      <w:r>
-        <w:t>000003A6.txt –</w:t>
-      </w:r>
-      <w:r>
-        <w:t xml:space="preserve"> </w:t>
-      </w:r>
-      <w:r>
-        <w:t>EndSession event data</w:t>
-      </w:r>
-    </w:p>
-    <w:p>
-      <w:pPr>
-        <w:spacing w:after="0"/>
-        <w:ind w:left="567"/>
-      </w:pPr>
-    </w:p>
-    <w:p>
-      <w:r>
-        <w:t>If you do not perform any edits, the content of the data folder will remain unchanged (i.e. nothing changes if all you do is look). However, if you perform a single edit, then exit, you will create 3 additional files:</w:t>
-      </w:r>
-    </w:p>
-    <w:p>
-      <w:pPr>
-        <w:spacing w:after="0"/>
-        <w:ind w:left="567"/>
-      </w:pPr>
-      <w:r>
-        <w:t>000003A7.txt – BeginSession event data</w:t>
-      </w:r>
-    </w:p>
-    <w:p>
-      <w:pPr>
-        <w:spacing w:after="0"/>
-        <w:ind w:left="567"/>
-      </w:pPr>
-      <w:r>
-        <w:t>000003B0.txt – Edit (used IDs 3A8 to 3B0 inclusive)</w:t>
-      </w:r>
-    </w:p>
-    <w:p>
-      <w:pPr>
-        <w:spacing w:after="0"/>
-        <w:ind w:left="567"/>
-      </w:pPr>
-      <w:r>
-        <w:t>000003B1.txt – EndSession event data</w:t>
-      </w:r>
-    </w:p>
-    <w:p/>
+      <w:pPr>
+        <w:pStyle w:val="ListParagraph"/>
+        <w:numPr>
+          <w:ilvl w:val="0"/>
+          <w:numId w:val="2"/>
+        </w:numPr>
+      </w:pPr>
+      <w:r>
+        <w:t xml:space="preserve">Create an additional file called settings.txt. This is used to record current user options, and other information that has a transient nature (e.g. the </w:t>
+      </w:r>
+      <w:r>
+        <w:t>spatial extent of the last draw).</w:t>
+      </w:r>
+    </w:p>
     <w:p>
       <w:pPr>
         <w:rPr>
@@ -557,11 +269,472 @@
           <w:sz w:val="24"/>
           <w:szCs w:val="24"/>
         </w:rPr>
+        <w:t>Open a Project</w:t>
+      </w:r>
+    </w:p>
+    <w:p>
+      <w:r>
+        <w:t>To open a project, you select a file from the %Backsight%\</w:t>
+      </w:r>
+      <w:r>
+        <w:t xml:space="preserve"> </w:t>
+      </w:r>
+      <w:r>
+        <w:t>index folder. The software opens this file to read back the GUID that was assigned to the project. This leads to the data files in the %Backsight%\</w:t>
+      </w:r>
+      <w:r>
+        <w:t xml:space="preserve"> </w:t>
+      </w:r>
+      <w:r>
+        <w:t>{project-guid} folder.</w:t>
+      </w:r>
+      <w:r>
+        <w:t xml:space="preserve"> Local project settings will then be loaded from the settings.txt file.</w:t>
+      </w:r>
+    </w:p>
+    <w:p>
+      <w:r>
+        <w:t xml:space="preserve">When you </w:t>
+      </w:r>
+      <w:r>
+        <w:t xml:space="preserve">open a </w:t>
+      </w:r>
+      <w:r>
+        <w:t xml:space="preserve">project, you </w:t>
+      </w:r>
+      <w:r>
+        <w:t xml:space="preserve">start an editing session that is recorded as an additional event. If the project is brand new (consists of a single </w:t>
+      </w:r>
+      <w:r>
+        <w:t xml:space="preserve">data </w:t>
+      </w:r>
+      <w:r>
+        <w:t xml:space="preserve">file called 00000001.txt), the first session will be written to a file called 00000002.txt. </w:t>
+      </w:r>
+      <w:r>
+        <w:t>This contains the time w</w:t>
+      </w:r>
+      <w:r>
+        <w:t>hen the editing session started, the name of the login user, and the name of the local computer.</w:t>
+      </w:r>
+    </w:p>
+    <w:p>
+      <w:r>
+        <w:t xml:space="preserve">As you continue with the editing session, a further data file will be created for each edit. The number assigned to each successive data file may increase by more than 1. The number indicates the total number of internal IDs that have been utilized by the project. These IDs refer to a variety of the objects created during editing work. Every </w:t>
+      </w:r>
+      <w:r>
+        <w:t>event</w:t>
+      </w:r>
+      <w:r>
+        <w:t xml:space="preserve"> gets a distinct ID, and every spatial feature gets a distinct ID as well. For example, an edit that creates two features would utilize 3 IDs – one for the overall edit, and two for the new features.</w:t>
+      </w:r>
+      <w:r>
+        <w:t xml:space="preserve"> In situations where an edit needs to refer to a previously created item, that reference will be persisted using the item ID.</w:t>
+      </w:r>
+    </w:p>
+    <w:p>
+      <w:r>
+        <w:t>When you exit from th</w:t>
+      </w:r>
+      <w:r>
+        <w:t>e Cadastral Editor application, the program first checks whether you have performed any edits. If not</w:t>
+      </w:r>
+      <w:r>
+        <w:t>hing has been changed</w:t>
+      </w:r>
+      <w:r>
+        <w:t xml:space="preserve">, the file holding the session event will </w:t>
+      </w:r>
+      <w:r>
+        <w:t xml:space="preserve">simply </w:t>
+      </w:r>
+      <w:r>
+        <w:t>be removed.</w:t>
+      </w:r>
+      <w:r>
+        <w:t xml:space="preserve"> If edits have been performed, the data files for the session will be combined into a single session file. For example, suppose you have created a new project, then performed two edits. When you save the changes, the project data folder will contain the following files:</w:t>
+      </w:r>
+    </w:p>
+    <w:p>
+      <w:r>
+        <w:br w:type="page"/>
+      </w:r>
+    </w:p>
+    <w:p/>
+    <w:p>
+      <w:pPr>
+        <w:spacing w:after="0"/>
+        <w:ind w:left="567"/>
+      </w:pPr>
+      <w:r>
+        <w:t>00000001</w:t>
+      </w:r>
+      <w:r>
+        <w:t xml:space="preserve">.txt – </w:t>
+      </w:r>
+      <w:proofErr w:type="spellStart"/>
+      <w:r>
+        <w:t>New</w:t>
+      </w:r>
+      <w:r>
+        <w:t>Project</w:t>
+      </w:r>
+      <w:proofErr w:type="spellEnd"/>
+      <w:r>
+        <w:t xml:space="preserve"> event data</w:t>
+      </w:r>
+    </w:p>
+    <w:p>
+      <w:pPr>
+        <w:spacing w:after="0"/>
+        <w:ind w:left="567"/>
+      </w:pPr>
+      <w:r>
+        <w:t>00000002</w:t>
+      </w:r>
+      <w:r>
+        <w:t xml:space="preserve">.txt – </w:t>
+      </w:r>
+      <w:proofErr w:type="spellStart"/>
+      <w:r>
+        <w:t>New</w:t>
+      </w:r>
+      <w:r>
+        <w:t>Session</w:t>
+      </w:r>
+      <w:proofErr w:type="spellEnd"/>
+      <w:r>
+        <w:t xml:space="preserve"> event data</w:t>
+      </w:r>
+    </w:p>
+    <w:p>
+      <w:pPr>
+        <w:spacing w:after="0"/>
+        <w:ind w:left="567"/>
+      </w:pPr>
+      <w:r>
+        <w:t>00000008</w:t>
+      </w:r>
+      <w:r>
+        <w:t xml:space="preserve">.txt – First edit (used IDs </w:t>
+      </w:r>
+      <w:r>
+        <w:t>3</w:t>
+      </w:r>
+      <w:r>
+        <w:t xml:space="preserve"> to 8 inclusive)</w:t>
+      </w:r>
+    </w:p>
+    <w:p>
+      <w:pPr>
+        <w:spacing w:after="0"/>
+        <w:ind w:left="567"/>
+      </w:pPr>
+      <w:r>
+        <w:t>0000000A</w:t>
+      </w:r>
+      <w:r>
+        <w:t xml:space="preserve">.txt – </w:t>
+      </w:r>
+      <w:r>
+        <w:t xml:space="preserve">Second </w:t>
+      </w:r>
+      <w:r>
+        <w:t xml:space="preserve">edit (used IDs </w:t>
+      </w:r>
+      <w:r>
+        <w:t>9 and 10</w:t>
+      </w:r>
+      <w:r>
+        <w:t>)</w:t>
+      </w:r>
+    </w:p>
+    <w:p>
+      <w:pPr>
+        <w:spacing w:after="0"/>
+        <w:ind w:left="567"/>
+      </w:pPr>
+    </w:p>
+    <w:p>
+      <w:r>
+        <w:t>The data files</w:t>
+      </w:r>
+      <w:r>
+        <w:t xml:space="preserve"> for each edit have names that are 8-digit hexadecimal numbers. These numbers correspond to the </w:t>
+      </w:r>
+      <w:r>
+        <w:rPr>
+          <w:u w:val="single"/>
+        </w:rPr>
+        <w:t>last</w:t>
+      </w:r>
+      <w:r>
+        <w:t xml:space="preserve"> internal ID that was utilized by that edit</w:t>
+      </w:r>
+      <w:r>
+        <w:t xml:space="preserve">, and will increase </w:t>
+      </w:r>
+      <w:r>
+        <w:t>throughout the lifetime of the project.</w:t>
+      </w:r>
+    </w:p>
+    <w:p>
+      <w:r>
+        <w:t xml:space="preserve">When you complete an editing session, </w:t>
+      </w:r>
+      <w:r>
+        <w:t>the files for that session will be combined</w:t>
+      </w:r>
+      <w:r>
+        <w:t>. The act of combining the files is treated as a further event, so this will use up a</w:t>
+      </w:r>
+      <w:r>
+        <w:t>n</w:t>
+      </w:r>
+      <w:r>
+        <w:t xml:space="preserve"> </w:t>
+      </w:r>
+      <w:r>
+        <w:t xml:space="preserve">additional </w:t>
+      </w:r>
+      <w:r>
+        <w:t>internal ID, leaving us with the following files:</w:t>
+      </w:r>
+    </w:p>
+    <w:p>
+      <w:pPr>
+        <w:spacing w:after="0"/>
+        <w:ind w:left="567"/>
+      </w:pPr>
+      <w:r>
+        <w:t xml:space="preserve">00000001.txt – </w:t>
+      </w:r>
+      <w:proofErr w:type="spellStart"/>
+      <w:r>
+        <w:t>NewProject</w:t>
+      </w:r>
+      <w:proofErr w:type="spellEnd"/>
+      <w:r>
+        <w:t xml:space="preserve"> event data</w:t>
+      </w:r>
+    </w:p>
+    <w:p>
+      <w:pPr>
+        <w:spacing w:after="0"/>
+        <w:ind w:left="567"/>
+      </w:pPr>
+      <w:r>
+        <w:t>0000000</w:t>
+      </w:r>
+      <w:r>
+        <w:t>B</w:t>
+      </w:r>
+      <w:r>
+        <w:t xml:space="preserve">.txt – </w:t>
+      </w:r>
+      <w:r>
+        <w:t>The first editing session</w:t>
+      </w:r>
+    </w:p>
+    <w:p>
+      <w:pPr>
+        <w:rPr>
+          <w:b/>
+          <w:sz w:val="24"/>
+        </w:rPr>
+      </w:pPr>
+    </w:p>
+    <w:p>
+      <w:pPr>
+        <w:rPr>
+          <w:b/>
+          <w:sz w:val="24"/>
+        </w:rPr>
+      </w:pPr>
+      <w:r>
+        <w:rPr>
+          <w:b/>
+          <w:sz w:val="24"/>
+        </w:rPr>
+        <w:t xml:space="preserve">Re-open </w:t>
+      </w:r>
+      <w:r>
+        <w:rPr>
+          <w:b/>
+          <w:sz w:val="24"/>
+        </w:rPr>
+        <w:t xml:space="preserve">a </w:t>
+      </w:r>
+      <w:r>
+        <w:rPr>
+          <w:b/>
+          <w:sz w:val="24"/>
+        </w:rPr>
+        <w:t>Project</w:t>
+      </w:r>
+    </w:p>
+    <w:p>
+      <w:bookmarkStart w:id="0" w:name="_GoBack"/>
+      <w:bookmarkEnd w:id="0"/>
+    </w:p>
+    <w:p>
+      <w:r>
+        <w:t xml:space="preserve">Once all the data files have been deserialized into memory, the geometry of spatial features will be calculated. A </w:t>
+      </w:r>
+      <w:r>
+        <w:rPr>
+          <w:i/>
+        </w:rPr>
+        <w:t>BeginSession</w:t>
+      </w:r>
+      <w:r>
+        <w:t xml:space="preserve"> event object will also be created in memory at this time. However, it will not be written to disk until you perform your first edit.</w:t>
+      </w:r>
+    </w:p>
+    <w:p>
+      <w:r>
+        <w:t xml:space="preserve">Suppose for example that you access a </w:t>
+      </w:r>
+      <w:r>
+        <w:t xml:space="preserve">project data folder </w:t>
+      </w:r>
+      <w:r>
+        <w:t xml:space="preserve">that </w:t>
+      </w:r>
+      <w:r>
+        <w:t>holds 5 files:</w:t>
+      </w:r>
+    </w:p>
+    <w:p>
+      <w:pPr>
+        <w:spacing w:after="0"/>
+        <w:ind w:left="567"/>
+      </w:pPr>
+      <w:r>
+        <w:t>00000000.txt –</w:t>
+      </w:r>
+      <w:r>
+        <w:t xml:space="preserve"> </w:t>
+      </w:r>
+      <w:proofErr w:type="spellStart"/>
+      <w:r>
+        <w:t>CreateProject</w:t>
+      </w:r>
+      <w:proofErr w:type="spellEnd"/>
+      <w:r>
+        <w:t xml:space="preserve"> event data</w:t>
+      </w:r>
+    </w:p>
+    <w:p>
+      <w:pPr>
+        <w:spacing w:after="0"/>
+        <w:ind w:left="567"/>
+      </w:pPr>
+      <w:r>
+        <w:t>00000001.txt – BeginSession event data</w:t>
+      </w:r>
+    </w:p>
+    <w:p>
+      <w:pPr>
+        <w:spacing w:after="0"/>
+        <w:ind w:left="567"/>
+      </w:pPr>
+      <w:r>
+        <w:t>00000008</w:t>
+      </w:r>
+      <w:r>
+        <w:t>.txt – First edit</w:t>
+      </w:r>
+      <w:r>
+        <w:t xml:space="preserve"> (used IDs 2 to 8 inclusive)</w:t>
+      </w:r>
+    </w:p>
+    <w:p>
+      <w:pPr>
+        <w:spacing w:after="0"/>
+        <w:ind w:left="567"/>
+      </w:pPr>
+      <w:r>
+        <w:t>000003A5.txt – Second edit</w:t>
+      </w:r>
+      <w:r>
+        <w:t xml:space="preserve"> (used IDs 9 to 3A5 inclusive)</w:t>
+      </w:r>
+    </w:p>
+    <w:p>
+      <w:pPr>
+        <w:spacing w:after="0"/>
+        <w:ind w:left="567"/>
+      </w:pPr>
+      <w:r>
+        <w:t>000003A6.txt –</w:t>
+      </w:r>
+      <w:r>
+        <w:t xml:space="preserve"> </w:t>
+      </w:r>
+      <w:r>
+        <w:t>EndSession event data</w:t>
+      </w:r>
+    </w:p>
+    <w:p>
+      <w:pPr>
+        <w:spacing w:after="0"/>
+        <w:ind w:left="567"/>
+      </w:pPr>
+    </w:p>
+    <w:p>
+      <w:r>
+        <w:t>If you do not perform any edits, the content of the data folder will remain unchanged (i.e. nothing changes if all you do is look). However, if you perform a single edit, then exit, you will create 3 additional files:</w:t>
+      </w:r>
+    </w:p>
+    <w:p>
+      <w:pPr>
+        <w:spacing w:after="0"/>
+        <w:ind w:left="567"/>
+      </w:pPr>
+      <w:r>
+        <w:t>000003A7.txt – BeginSession event data</w:t>
+      </w:r>
+    </w:p>
+    <w:p>
+      <w:pPr>
+        <w:spacing w:after="0"/>
+        <w:ind w:left="567"/>
+      </w:pPr>
+      <w:r>
+        <w:t>000003B0.txt – Edit (used IDs 3A8 to 3B0 inclusive)</w:t>
+      </w:r>
+    </w:p>
+    <w:p>
+      <w:pPr>
+        <w:spacing w:after="0"/>
+        <w:ind w:left="567"/>
+      </w:pPr>
+      <w:r>
+        <w:t>000003B1.txt – EndSession event data</w:t>
+      </w:r>
+    </w:p>
+    <w:p/>
+    <w:p>
+      <w:pPr>
+        <w:rPr>
+          <w:b/>
+          <w:sz w:val="24"/>
+          <w:szCs w:val="24"/>
+        </w:rPr>
+      </w:pPr>
+      <w:r>
+        <w:rPr>
+          <w:b/>
+          <w:sz w:val="24"/>
+          <w:szCs w:val="24"/>
+        </w:rPr>
         <w:t>Make a Project Public</w:t>
       </w:r>
     </w:p>
     <w:p>
       <w:r>
+        <w:lastRenderedPageBreak/>
         <w:t xml:space="preserve">New projects are considered to be private (only users on the local machine are expected to  work with them). You do not need to register the project in any database or repository. This  helps to cover a use-case in which Backsight is used only for single-user, </w:t>
       </w:r>
       <w:r>
@@ -720,7 +893,6 @@
     </w:p>
     <w:p>
       <w:r>
-        <w:lastRenderedPageBreak/>
         <w:t>To subscribe to a public project, you use the Cadastral Editor to open a project on the server. When you do that, the following happens:</w:t>
       </w:r>
     </w:p>
@@ -814,6 +986,7 @@
     </w:p>
     <w:p>
       <w:r>
+        <w:lastRenderedPageBreak/>
         <w:t xml:space="preserve">When you publish a new project, or subscribe to a project, </w:t>
       </w:r>
       <w:r>
@@ -1614,8 +1787,6 @@
               <w:tab/>
               <w:t>00000250.txt</w:t>
             </w:r>
-            <w:bookmarkStart w:id="0" w:name="_GoBack"/>
-            <w:bookmarkEnd w:id="0"/>
           </w:p>
           <w:p>
             <w:pPr>
@@ -1769,19 +1940,7 @@
                 <w:rFonts w:cstheme="minorHAnsi"/>
               </w:rPr>
               <w:tab/>
-              <w:t>00000</w:t>
-            </w:r>
-            <w:r>
-              <w:rPr>
-                <w:rFonts w:cstheme="minorHAnsi"/>
-              </w:rPr>
-              <w:t>25</w:t>
-            </w:r>
-            <w:r>
-              <w:rPr>
-                <w:rFonts w:cstheme="minorHAnsi"/>
-              </w:rPr>
-              <w:t>0.txt</w:t>
+              <w:t>00000250.txt</w:t>
             </w:r>
           </w:p>
           <w:p>
@@ -1926,25 +2085,7 @@
                 <w:rFonts w:cstheme="minorHAnsi"/>
               </w:rPr>
               <w:tab/>
-              <w:t>000003</w:t>
-            </w:r>
-            <w:r>
-              <w:rPr>
-                <w:rFonts w:cstheme="minorHAnsi"/>
-              </w:rPr>
-              <w:t>5</w:t>
-            </w:r>
-            <w:r>
-              <w:rPr>
-                <w:rFonts w:cstheme="minorHAnsi"/>
-              </w:rPr>
-              <w:t>1.txt</w:t>
-            </w:r>
-            <w:r>
-              <w:rPr>
-                <w:rFonts w:cstheme="minorHAnsi"/>
-              </w:rPr>
-              <w:t xml:space="preserve"> (empty)</w:t>
+              <w:t>00000351.txt (empty)</w:t>
             </w:r>
           </w:p>
         </w:tc>

</xml_diff>